<commit_message>
CH-14 #comment Fixed Controller unit tests - all working, still errors with controller integration tests
</commit_message>
<xml_diff>
--- a/Documentation/Morning standups.docx
+++ b/Documentation/Morning standups.docx
@@ -4,16 +4,8 @@
   <w:body>
     <w:p>
       <w:r>
-        <w:t>7</w:t>
-      </w:r>
-      <w:r>
-        <w:t xml:space="preserve">Morning </w:t>
-      </w:r>
-      <w:proofErr w:type="spellStart"/>
-      <w:r>
-        <w:t>standups</w:t>
-      </w:r>
-      <w:proofErr w:type="spellEnd"/>
+        <w:t>Morning standups</w:t>
+      </w:r>
     </w:p>
     <w:p/>
     <w:p>
@@ -117,15 +109,7 @@
         </w:numPr>
       </w:pPr>
       <w:r>
-        <w:t xml:space="preserve">Home page + album page + </w:t>
-      </w:r>
-      <w:proofErr w:type="spellStart"/>
-      <w:r>
-        <w:t>css</w:t>
-      </w:r>
-      <w:proofErr w:type="spellEnd"/>
-      <w:r>
-        <w:t xml:space="preserve">. </w:t>
+        <w:t xml:space="preserve">Home page + album page + css. </w:t>
       </w:r>
     </w:p>
     <w:p>
@@ -153,11 +137,15 @@
       </w:r>
     </w:p>
     <w:p>
-      <w:proofErr w:type="spellStart"/>
-      <w:r>
-        <w:t>Micheal</w:t>
-      </w:r>
-      <w:proofErr w:type="spellEnd"/>
+      <w:r>
+        <w:t>Mich</w:t>
+      </w:r>
+      <w:r>
+        <w:t>ae</w:t>
+      </w:r>
+      <w:r>
+        <w:t>l</w:t>
+      </w:r>
     </w:p>
     <w:p>
       <w:pPr>
@@ -168,6 +156,187 @@
         </w:numPr>
       </w:pPr>
       <w:r>
+        <w:t>Started u</w:t>
+      </w:r>
+      <w:r>
+        <w:t>nit tested controller classes</w:t>
+      </w:r>
+    </w:p>
+    <w:p>
+      <w:pPr>
+        <w:pStyle w:val="ListParagraph"/>
+        <w:numPr>
+          <w:ilvl w:val="0"/>
+          <w:numId w:val="4"/>
+        </w:numPr>
+      </w:pPr>
+      <w:r>
+        <w:t>Service unit tests – remaining controller unit tests</w:t>
+      </w:r>
+    </w:p>
+    <w:p>
+      <w:pPr>
+        <w:pStyle w:val="ListParagraph"/>
+        <w:numPr>
+          <w:ilvl w:val="0"/>
+          <w:numId w:val="4"/>
+        </w:numPr>
+      </w:pPr>
+      <w:r>
+        <w:t>Some errors with playlist tests</w:t>
+      </w:r>
+    </w:p>
+    <w:p>
+      <w:r>
+        <w:t>0</w:t>
+      </w:r>
+      <w:r>
+        <w:t>8</w:t>
+      </w:r>
+      <w:r>
+        <w:t>/04/21</w:t>
+      </w:r>
+    </w:p>
+    <w:p>
+      <w:r>
+        <w:t>Hasan</w:t>
+      </w:r>
+    </w:p>
+    <w:p>
+      <w:pPr>
+        <w:pStyle w:val="ListParagraph"/>
+        <w:numPr>
+          <w:ilvl w:val="0"/>
+          <w:numId w:val="1"/>
+        </w:numPr>
+      </w:pPr>
+      <w:r>
+        <w:t>Completed draft of front end, started on JS</w:t>
+      </w:r>
+    </w:p>
+    <w:p>
+      <w:pPr>
+        <w:pStyle w:val="ListParagraph"/>
+        <w:numPr>
+          <w:ilvl w:val="0"/>
+          <w:numId w:val="1"/>
+        </w:numPr>
+      </w:pPr>
+      <w:r>
+        <w:t>Continue with JS templates</w:t>
+      </w:r>
+    </w:p>
+    <w:p>
+      <w:pPr>
+        <w:pStyle w:val="ListParagraph"/>
+        <w:numPr>
+          <w:ilvl w:val="0"/>
+          <w:numId w:val="1"/>
+        </w:numPr>
+      </w:pPr>
+      <w:r>
+        <w:t>No blockers</w:t>
+      </w:r>
+    </w:p>
+    <w:p>
+      <w:r>
+        <w:t>Tom</w:t>
+      </w:r>
+    </w:p>
+    <w:p>
+      <w:pPr>
+        <w:pStyle w:val="ListParagraph"/>
+        <w:numPr>
+          <w:ilvl w:val="0"/>
+          <w:numId w:val="2"/>
+        </w:numPr>
+      </w:pPr>
+      <w:r>
+        <w:t>Controller integration tests and trying to fix controller unit tests</w:t>
+      </w:r>
+    </w:p>
+    <w:p>
+      <w:pPr>
+        <w:pStyle w:val="ListParagraph"/>
+        <w:numPr>
+          <w:ilvl w:val="0"/>
+          <w:numId w:val="2"/>
+        </w:numPr>
+      </w:pPr>
+      <w:r>
+        <w:t>Contr</w:t>
+      </w:r>
+      <w:r>
+        <w:t>oller unit tests + integration tests</w:t>
+      </w:r>
+    </w:p>
+    <w:p>
+      <w:pPr>
+        <w:pStyle w:val="ListParagraph"/>
+        <w:numPr>
+          <w:ilvl w:val="0"/>
+          <w:numId w:val="2"/>
+        </w:numPr>
+      </w:pPr>
+      <w:r>
+        <w:t>Issues with unit tests and integration tests proving difficult to fix</w:t>
+      </w:r>
+    </w:p>
+    <w:p>
+      <w:r>
+        <w:t>Jordan</w:t>
+      </w:r>
+    </w:p>
+    <w:p>
+      <w:pPr>
+        <w:pStyle w:val="ListParagraph"/>
+        <w:numPr>
+          <w:ilvl w:val="0"/>
+          <w:numId w:val="3"/>
+        </w:numPr>
+      </w:pPr>
+      <w:r>
+        <w:t>Finished web pages with Hasan, helped web pages</w:t>
+      </w:r>
+    </w:p>
+    <w:p>
+      <w:pPr>
+        <w:pStyle w:val="ListParagraph"/>
+        <w:numPr>
+          <w:ilvl w:val="0"/>
+          <w:numId w:val="3"/>
+        </w:numPr>
+      </w:pPr>
+      <w:r>
+        <w:t>Aid Tom + Michael or do some JS</w:t>
+      </w:r>
+    </w:p>
+    <w:p>
+      <w:pPr>
+        <w:pStyle w:val="ListParagraph"/>
+        <w:numPr>
+          <w:ilvl w:val="0"/>
+          <w:numId w:val="3"/>
+        </w:numPr>
+      </w:pPr>
+      <w:r>
+        <w:t>No blockers</w:t>
+      </w:r>
+    </w:p>
+    <w:p>
+      <w:r>
+        <w:t>Michael</w:t>
+      </w:r>
+    </w:p>
+    <w:p>
+      <w:pPr>
+        <w:pStyle w:val="ListParagraph"/>
+        <w:numPr>
+          <w:ilvl w:val="0"/>
+          <w:numId w:val="4"/>
+        </w:numPr>
+      </w:pPr>
+      <w:r>
         <w:t>Unit tested controller classes</w:t>
       </w:r>
     </w:p>
@@ -180,7 +349,7 @@
         </w:numPr>
       </w:pPr>
       <w:r>
-        <w:t>Service unit tests – remaining controller unit tests</w:t>
+        <w:t xml:space="preserve"> remaining controller unit tests</w:t>
       </w:r>
     </w:p>
     <w:p>
@@ -195,6 +364,7 @@
         <w:t>Some errors with playlist tests</w:t>
       </w:r>
     </w:p>
+    <w:p/>
     <w:sectPr>
       <w:pgSz w:w="11906" w:h="16838"/>
       <w:pgMar w:top="1440" w:right="1440" w:bottom="1440" w:left="1440" w:header="708" w:footer="708" w:gutter="0"/>

</xml_diff>

<commit_message>
CH_14 #comment Tried JHarrison method for controller integration tests but get more or less the same errors
</commit_message>
<xml_diff>
--- a/Documentation/Morning standups.docx
+++ b/Documentation/Morning standups.docx
@@ -4,7 +4,10 @@
   <w:body>
     <w:p>
       <w:r>
-        <w:t>Morning standups</w:t>
+        <w:t xml:space="preserve">Morning </w:t>
+      </w:r>
+      <w:r>
+        <w:t>stand-ups</w:t>
       </w:r>
     </w:p>
     <w:p/>
@@ -188,13 +191,7 @@
     </w:p>
     <w:p>
       <w:r>
-        <w:t>0</w:t>
-      </w:r>
-      <w:r>
-        <w:t>8</w:t>
-      </w:r>
-      <w:r>
-        <w:t>/04/21</w:t>
+        <w:t>08/04/21</w:t>
       </w:r>
     </w:p>
     <w:p>
@@ -264,10 +261,7 @@
         </w:numPr>
       </w:pPr>
       <w:r>
-        <w:t>Contr</w:t>
-      </w:r>
-      <w:r>
-        <w:t>oller unit tests + integration tests</w:t>
+        <w:t>Controller unit tests + integration tests</w:t>
       </w:r>
     </w:p>
     <w:p>
@@ -364,7 +358,369 @@
         <w:t>Some errors with playlist tests</w:t>
       </w:r>
     </w:p>
+    <w:p>
+      <w:r>
+        <w:lastRenderedPageBreak/>
+        <w:t>10/04/21</w:t>
+      </w:r>
+    </w:p>
+    <w:p>
+      <w:r>
+        <w:t>Hasan</w:t>
+      </w:r>
+    </w:p>
+    <w:p>
+      <w:pPr>
+        <w:pStyle w:val="ListParagraph"/>
+        <w:numPr>
+          <w:ilvl w:val="0"/>
+          <w:numId w:val="1"/>
+        </w:numPr>
+      </w:pPr>
+      <w:r>
+        <w:t>Good progress on JS</w:t>
+      </w:r>
+    </w:p>
+    <w:p>
+      <w:pPr>
+        <w:pStyle w:val="ListParagraph"/>
+        <w:numPr>
+          <w:ilvl w:val="0"/>
+          <w:numId w:val="1"/>
+        </w:numPr>
+      </w:pPr>
+      <w:r>
+        <w:t>Continue with JS templates</w:t>
+      </w:r>
+    </w:p>
+    <w:p>
+      <w:pPr>
+        <w:pStyle w:val="ListParagraph"/>
+        <w:numPr>
+          <w:ilvl w:val="0"/>
+          <w:numId w:val="1"/>
+        </w:numPr>
+      </w:pPr>
+      <w:r>
+        <w:t>No blockers</w:t>
+      </w:r>
+    </w:p>
+    <w:p>
+      <w:r>
+        <w:t>Tom</w:t>
+      </w:r>
+    </w:p>
+    <w:p>
+      <w:pPr>
+        <w:pStyle w:val="ListParagraph"/>
+        <w:numPr>
+          <w:ilvl w:val="0"/>
+          <w:numId w:val="2"/>
+        </w:numPr>
+      </w:pPr>
+      <w:r>
+        <w:t>Fix recursion issues and controller integration tests</w:t>
+      </w:r>
+    </w:p>
+    <w:p>
+      <w:pPr>
+        <w:pStyle w:val="ListParagraph"/>
+        <w:numPr>
+          <w:ilvl w:val="0"/>
+          <w:numId w:val="2"/>
+        </w:numPr>
+      </w:pPr>
+      <w:r>
+        <w:t>Controller unit tests + integration tests</w:t>
+      </w:r>
+    </w:p>
+    <w:p>
+      <w:pPr>
+        <w:pStyle w:val="ListParagraph"/>
+        <w:numPr>
+          <w:ilvl w:val="0"/>
+          <w:numId w:val="2"/>
+        </w:numPr>
+      </w:pPr>
+      <w:r>
+        <w:t>Issues with unit tests and integration tests</w:t>
+      </w:r>
+      <w:r>
+        <w:t xml:space="preserve"> still</w:t>
+      </w:r>
+      <w:r>
+        <w:t xml:space="preserve"> proving difficult to fix</w:t>
+      </w:r>
+    </w:p>
+    <w:p>
+      <w:r>
+        <w:t>Jordan</w:t>
+      </w:r>
+    </w:p>
+    <w:p>
+      <w:pPr>
+        <w:pStyle w:val="ListParagraph"/>
+        <w:numPr>
+          <w:ilvl w:val="0"/>
+          <w:numId w:val="3"/>
+        </w:numPr>
+      </w:pPr>
+      <w:r>
+        <w:t>Aided JS and testing</w:t>
+      </w:r>
+    </w:p>
+    <w:p>
+      <w:pPr>
+        <w:pStyle w:val="ListParagraph"/>
+        <w:numPr>
+          <w:ilvl w:val="0"/>
+          <w:numId w:val="3"/>
+        </w:numPr>
+      </w:pPr>
+      <w:r>
+        <w:t>Help Tom fix integration tests + recursion issues</w:t>
+      </w:r>
+    </w:p>
+    <w:p>
+      <w:pPr>
+        <w:pStyle w:val="ListParagraph"/>
+        <w:numPr>
+          <w:ilvl w:val="0"/>
+          <w:numId w:val="3"/>
+        </w:numPr>
+      </w:pPr>
+      <w:r>
+        <w:t>No blockers</w:t>
+      </w:r>
+    </w:p>
+    <w:p>
+      <w:r>
+        <w:t>Michael</w:t>
+      </w:r>
+    </w:p>
+    <w:p>
+      <w:pPr>
+        <w:pStyle w:val="ListParagraph"/>
+        <w:numPr>
+          <w:ilvl w:val="0"/>
+          <w:numId w:val="4"/>
+        </w:numPr>
+      </w:pPr>
+      <w:r>
+        <w:t>Unit tested controller classes</w:t>
+      </w:r>
+      <w:r>
+        <w:t>, wrote UML</w:t>
+      </w:r>
+    </w:p>
+    <w:p>
+      <w:pPr>
+        <w:pStyle w:val="ListParagraph"/>
+        <w:numPr>
+          <w:ilvl w:val="0"/>
+          <w:numId w:val="4"/>
+        </w:numPr>
+      </w:pPr>
+      <w:r>
+        <w:t>Remaining unit tests</w:t>
+      </w:r>
+    </w:p>
+    <w:p>
+      <w:pPr>
+        <w:pStyle w:val="ListParagraph"/>
+        <w:numPr>
+          <w:ilvl w:val="0"/>
+          <w:numId w:val="4"/>
+        </w:numPr>
+      </w:pPr>
+      <w:r>
+        <w:t>No Blockers</w:t>
+      </w:r>
+    </w:p>
+    <w:p>
+      <w:r>
+        <w:t>09/04/21</w:t>
+      </w:r>
+    </w:p>
+    <w:p>
+      <w:r>
+        <w:t>Hasan</w:t>
+      </w:r>
+    </w:p>
+    <w:p>
+      <w:pPr>
+        <w:pStyle w:val="ListParagraph"/>
+        <w:numPr>
+          <w:ilvl w:val="0"/>
+          <w:numId w:val="1"/>
+        </w:numPr>
+      </w:pPr>
+      <w:r>
+        <w:t>Finishing JS Templates</w:t>
+      </w:r>
+    </w:p>
+    <w:p>
+      <w:pPr>
+        <w:pStyle w:val="ListParagraph"/>
+        <w:numPr>
+          <w:ilvl w:val="0"/>
+          <w:numId w:val="1"/>
+        </w:numPr>
+      </w:pPr>
+      <w:r>
+        <w:t>Final JS touches</w:t>
+      </w:r>
+    </w:p>
+    <w:p>
+      <w:pPr>
+        <w:pStyle w:val="ListParagraph"/>
+        <w:numPr>
+          <w:ilvl w:val="0"/>
+          <w:numId w:val="1"/>
+        </w:numPr>
+      </w:pPr>
+      <w:r>
+        <w:t>No blockers</w:t>
+      </w:r>
+    </w:p>
+    <w:p>
+      <w:r>
+        <w:t>Tom</w:t>
+      </w:r>
+    </w:p>
+    <w:p>
+      <w:pPr>
+        <w:pStyle w:val="ListParagraph"/>
+        <w:numPr>
+          <w:ilvl w:val="0"/>
+          <w:numId w:val="2"/>
+        </w:numPr>
+      </w:pPr>
+      <w:r>
+        <w:t xml:space="preserve">Fix </w:t>
+      </w:r>
+      <w:r>
+        <w:t>controller</w:t>
+      </w:r>
+      <w:r>
+        <w:t xml:space="preserve"> integration tests</w:t>
+      </w:r>
+    </w:p>
+    <w:p>
+      <w:pPr>
+        <w:pStyle w:val="ListParagraph"/>
+        <w:numPr>
+          <w:ilvl w:val="0"/>
+          <w:numId w:val="2"/>
+        </w:numPr>
+      </w:pPr>
+      <w:r>
+        <w:t>Controller unit tests + integration tests</w:t>
+      </w:r>
+      <w:r>
+        <w:t xml:space="preserve"> + recursion issues</w:t>
+      </w:r>
+    </w:p>
+    <w:p>
+      <w:pPr>
+        <w:pStyle w:val="ListParagraph"/>
+        <w:numPr>
+          <w:ilvl w:val="0"/>
+          <w:numId w:val="2"/>
+        </w:numPr>
+      </w:pPr>
+      <w:r>
+        <w:t>Issues with unit tests and integration tests still proving difficult to fix</w:t>
+      </w:r>
+    </w:p>
+    <w:p>
+      <w:r>
+        <w:t>Jordan</w:t>
+      </w:r>
+    </w:p>
+    <w:p>
+      <w:pPr>
+        <w:pStyle w:val="ListParagraph"/>
+        <w:numPr>
+          <w:ilvl w:val="0"/>
+          <w:numId w:val="3"/>
+        </w:numPr>
+      </w:pPr>
+      <w:r>
+        <w:t>Bit of front end, helped with tests</w:t>
+      </w:r>
+    </w:p>
+    <w:p>
+      <w:pPr>
+        <w:pStyle w:val="ListParagraph"/>
+        <w:numPr>
+          <w:ilvl w:val="0"/>
+          <w:numId w:val="3"/>
+        </w:numPr>
+      </w:pPr>
+      <w:r>
+        <w:t>Support issues that need help</w:t>
+      </w:r>
+    </w:p>
+    <w:p>
+      <w:pPr>
+        <w:pStyle w:val="ListParagraph"/>
+        <w:numPr>
+          <w:ilvl w:val="0"/>
+          <w:numId w:val="3"/>
+        </w:numPr>
+      </w:pPr>
+      <w:r>
+        <w:t>Controller tests still hard</w:t>
+      </w:r>
+    </w:p>
+    <w:p>
+      <w:r>
+        <w:t>Michael</w:t>
+      </w:r>
+    </w:p>
+    <w:p>
+      <w:pPr>
+        <w:pStyle w:val="ListParagraph"/>
+        <w:numPr>
+          <w:ilvl w:val="0"/>
+          <w:numId w:val="4"/>
+        </w:numPr>
+      </w:pPr>
+      <w:r>
+        <w:t>Fixing merge conflicts</w:t>
+      </w:r>
+    </w:p>
+    <w:p>
+      <w:pPr>
+        <w:pStyle w:val="ListParagraph"/>
+        <w:numPr>
+          <w:ilvl w:val="0"/>
+          <w:numId w:val="4"/>
+        </w:numPr>
+      </w:pPr>
+      <w:r>
+        <w:t>Finish off front end</w:t>
+      </w:r>
+    </w:p>
+    <w:p>
+      <w:pPr>
+        <w:pStyle w:val="ListParagraph"/>
+        <w:numPr>
+          <w:ilvl w:val="0"/>
+          <w:numId w:val="4"/>
+        </w:numPr>
+      </w:pPr>
+      <w:r>
+        <w:t>No Blockers</w:t>
+      </w:r>
+    </w:p>
     <w:p/>
+    <w:p>
+      <w:pPr>
+        <w:ind w:left="360"/>
+      </w:pPr>
+    </w:p>
     <w:sectPr>
       <w:pgSz w:w="11906" w:h="16838"/>
       <w:pgMar w:top="1440" w:right="1440" w:bottom="1440" w:left="1440" w:header="708" w:footer="708" w:gutter="0"/>

</xml_diff>

<commit_message>
CH-111 #comment Added a join table between albums and artists to allow a many to many relationship, finally found a fix for controller integration tests and applied it to albums
</commit_message>
<xml_diff>
--- a/Documentation/Morning standups.docx
+++ b/Documentation/Morning standups.docx
@@ -3,10 +3,24 @@
 <w:document xmlns:wpc="http://schemas.microsoft.com/office/word/2010/wordprocessingCanvas" xmlns:cx="http://schemas.microsoft.com/office/drawing/2014/chartex" xmlns:cx1="http://schemas.microsoft.com/office/drawing/2015/9/8/chartex" xmlns:cx2="http://schemas.microsoft.com/office/drawing/2015/10/21/chartex" xmlns:cx3="http://schemas.microsoft.com/office/drawing/2016/5/9/chartex" xmlns:cx4="http://schemas.microsoft.com/office/drawing/2016/5/10/chartex" xmlns:cx5="http://schemas.microsoft.com/office/drawing/2016/5/11/chartex" xmlns:cx6="http://schemas.microsoft.com/office/drawing/2016/5/12/chartex" xmlns:cx7="http://schemas.microsoft.com/office/drawing/2016/5/13/chartex" xmlns:cx8="http://schemas.microsoft.com/office/drawing/2016/5/14/chartex" xmlns:mc="http://schemas.openxmlformats.org/markup-compatibility/2006" xmlns:aink="http://schemas.microsoft.com/office/drawing/2016/ink" xmlns:am3d="http://schemas.microsoft.com/office/drawing/2017/model3d" xmlns:o="urn:schemas-microsoft-com:office:office" xmlns:r="http://schemas.openxmlformats.org/officeDocument/2006/relationships" xmlns:m="http://schemas.openxmlformats.org/officeDocument/2006/math" xmlns:v="urn:schemas-microsoft-com:vml" xmlns:wp14="http://schemas.microsoft.com/office/word/2010/wordprocessingDrawing" xmlns:wp="http://schemas.openxmlformats.org/drawingml/2006/wordprocessingDrawing" xmlns:w10="urn:schemas-microsoft-com:office:word" xmlns:w="http://schemas.openxmlformats.org/wordprocessingml/2006/main" xmlns:w14="http://schemas.microsoft.com/office/word/2010/wordml" xmlns:w15="http://schemas.microsoft.com/office/word/2012/wordml" xmlns:w16cex="http://schemas.microsoft.com/office/word/2018/wordml/cex" xmlns:w16cid="http://schemas.microsoft.com/office/word/2016/wordml/cid" xmlns:w16="http://schemas.microsoft.com/office/word/2018/wordml" xmlns:w16se="http://schemas.microsoft.com/office/word/2015/wordml/symex" xmlns:wpg="http://schemas.microsoft.com/office/word/2010/wordprocessingGroup" xmlns:wpi="http://schemas.microsoft.com/office/word/2010/wordprocessingInk" xmlns:wne="http://schemas.microsoft.com/office/word/2006/wordml" xmlns:wps="http://schemas.microsoft.com/office/word/2010/wordprocessingShape" mc:Ignorable="w14 w15 w16se w16cid w16 w16cex wp14">
   <w:body>
     <w:p>
-      <w:r>
+      <w:pPr>
+        <w:rPr>
+          <w:b/>
+          <w:bCs/>
+        </w:rPr>
+      </w:pPr>
+      <w:r>
+        <w:rPr>
+          <w:b/>
+          <w:bCs/>
+        </w:rPr>
         <w:t xml:space="preserve">Morning </w:t>
       </w:r>
       <w:r>
+        <w:rPr>
+          <w:b/>
+          <w:bCs/>
+        </w:rPr>
         <w:t>stand-ups</w:t>
       </w:r>
     </w:p>
@@ -112,7 +126,15 @@
         </w:numPr>
       </w:pPr>
       <w:r>
-        <w:t xml:space="preserve">Home page + album page + css. </w:t>
+        <w:t xml:space="preserve">Home page + album page + </w:t>
+      </w:r>
+      <w:proofErr w:type="spellStart"/>
+      <w:r>
+        <w:t>css</w:t>
+      </w:r>
+      <w:proofErr w:type="spellEnd"/>
+      <w:r>
+        <w:t xml:space="preserve">. </w:t>
       </w:r>
     </w:p>
     <w:p>
@@ -443,13 +465,7 @@
         </w:numPr>
       </w:pPr>
       <w:r>
-        <w:t>Issues with unit tests and integration tests</w:t>
-      </w:r>
-      <w:r>
-        <w:t xml:space="preserve"> still</w:t>
-      </w:r>
-      <w:r>
-        <w:t xml:space="preserve"> proving difficult to fix</w:t>
+        <w:t>Issues with unit tests and integration tests still proving difficult to fix</w:t>
       </w:r>
     </w:p>
     <w:p>
@@ -507,10 +523,7 @@
         </w:numPr>
       </w:pPr>
       <w:r>
-        <w:t>Unit tested controller classes</w:t>
-      </w:r>
-      <w:r>
-        <w:t>, wrote UML</w:t>
+        <w:t>Unit tested controller classes, wrote UML</w:t>
       </w:r>
     </w:p>
     <w:p>
@@ -539,7 +552,10 @@
     </w:p>
     <w:p>
       <w:r>
-        <w:t>09/04/21</w:t>
+        <w:t>11</w:t>
+      </w:r>
+      <w:r>
+        <w:t>/04/21</w:t>
       </w:r>
     </w:p>
     <w:p>
@@ -568,6 +584,199 @@
         </w:numPr>
       </w:pPr>
       <w:r>
+        <w:t>Integrate JS with backend</w:t>
+      </w:r>
+    </w:p>
+    <w:p>
+      <w:pPr>
+        <w:pStyle w:val="ListParagraph"/>
+        <w:numPr>
+          <w:ilvl w:val="0"/>
+          <w:numId w:val="1"/>
+        </w:numPr>
+      </w:pPr>
+      <w:r>
+        <w:t>No blockers</w:t>
+      </w:r>
+    </w:p>
+    <w:p>
+      <w:r>
+        <w:t>Tom</w:t>
+      </w:r>
+    </w:p>
+    <w:p>
+      <w:pPr>
+        <w:pStyle w:val="ListParagraph"/>
+        <w:numPr>
+          <w:ilvl w:val="0"/>
+          <w:numId w:val="2"/>
+        </w:numPr>
+      </w:pPr>
+      <w:r>
+        <w:t xml:space="preserve">Fix </w:t>
+      </w:r>
+      <w:r>
+        <w:t>controller</w:t>
+      </w:r>
+      <w:r>
+        <w:t xml:space="preserve"> integration tests</w:t>
+      </w:r>
+      <w:r>
+        <w:t xml:space="preserve"> (Failed to do so)</w:t>
+      </w:r>
+    </w:p>
+    <w:p>
+      <w:pPr>
+        <w:pStyle w:val="ListParagraph"/>
+        <w:numPr>
+          <w:ilvl w:val="0"/>
+          <w:numId w:val="2"/>
+        </w:numPr>
+      </w:pPr>
+      <w:r>
+        <w:t>Controller</w:t>
+      </w:r>
+      <w:r>
+        <w:t xml:space="preserve"> </w:t>
+      </w:r>
+      <w:r>
+        <w:t>integration tests + recursion issues</w:t>
+      </w:r>
+    </w:p>
+    <w:p>
+      <w:pPr>
+        <w:pStyle w:val="ListParagraph"/>
+        <w:numPr>
+          <w:ilvl w:val="0"/>
+          <w:numId w:val="2"/>
+        </w:numPr>
+      </w:pPr>
+      <w:r>
+        <w:t>Integration tests for the controllers</w:t>
+      </w:r>
+    </w:p>
+    <w:p>
+      <w:r>
+        <w:t>Jordan</w:t>
+      </w:r>
+    </w:p>
+    <w:p>
+      <w:pPr>
+        <w:pStyle w:val="ListParagraph"/>
+        <w:numPr>
+          <w:ilvl w:val="0"/>
+          <w:numId w:val="3"/>
+        </w:numPr>
+      </w:pPr>
+      <w:r>
+        <w:t>Bit of front end, helped with tests</w:t>
+      </w:r>
+    </w:p>
+    <w:p>
+      <w:pPr>
+        <w:pStyle w:val="ListParagraph"/>
+        <w:numPr>
+          <w:ilvl w:val="0"/>
+          <w:numId w:val="3"/>
+        </w:numPr>
+      </w:pPr>
+      <w:r>
+        <w:t>Support issues that need help</w:t>
+      </w:r>
+    </w:p>
+    <w:p>
+      <w:pPr>
+        <w:pStyle w:val="ListParagraph"/>
+        <w:numPr>
+          <w:ilvl w:val="0"/>
+          <w:numId w:val="3"/>
+        </w:numPr>
+      </w:pPr>
+      <w:r>
+        <w:t>Controller tests still hard</w:t>
+      </w:r>
+    </w:p>
+    <w:p>
+      <w:r>
+        <w:t>Michael</w:t>
+      </w:r>
+    </w:p>
+    <w:p>
+      <w:pPr>
+        <w:pStyle w:val="ListParagraph"/>
+        <w:numPr>
+          <w:ilvl w:val="0"/>
+          <w:numId w:val="4"/>
+        </w:numPr>
+      </w:pPr>
+      <w:r>
+        <w:t>Fixing merge conflicts</w:t>
+      </w:r>
+    </w:p>
+    <w:p>
+      <w:pPr>
+        <w:pStyle w:val="ListParagraph"/>
+        <w:numPr>
+          <w:ilvl w:val="0"/>
+          <w:numId w:val="4"/>
+        </w:numPr>
+      </w:pPr>
+      <w:r>
+        <w:t>Finish off front end</w:t>
+      </w:r>
+    </w:p>
+    <w:p>
+      <w:pPr>
+        <w:pStyle w:val="ListParagraph"/>
+        <w:numPr>
+          <w:ilvl w:val="0"/>
+          <w:numId w:val="4"/>
+        </w:numPr>
+      </w:pPr>
+      <w:r>
+        <w:t>No Blockers</w:t>
+      </w:r>
+    </w:p>
+    <w:p/>
+    <w:p/>
+    <w:p>
+      <w:r>
+        <w:lastRenderedPageBreak/>
+        <w:t>12/04/21</w:t>
+      </w:r>
+    </w:p>
+    <w:p>
+      <w:r>
+        <w:t>Hasan</w:t>
+      </w:r>
+    </w:p>
+    <w:p>
+      <w:pPr>
+        <w:pStyle w:val="ListParagraph"/>
+        <w:numPr>
+          <w:ilvl w:val="0"/>
+          <w:numId w:val="1"/>
+        </w:numPr>
+      </w:pPr>
+      <w:r>
+        <w:t xml:space="preserve">Integrating JS </w:t>
+      </w:r>
+      <w:r>
+        <w:t>w</w:t>
+      </w:r>
+      <w:r>
+        <w:t>ith backend</w:t>
+      </w:r>
+    </w:p>
+    <w:p>
+      <w:pPr>
+        <w:pStyle w:val="ListParagraph"/>
+        <w:numPr>
+          <w:ilvl w:val="0"/>
+          <w:numId w:val="1"/>
+        </w:numPr>
+      </w:pPr>
+      <w:r>
         <w:t>Final JS touches</w:t>
       </w:r>
     </w:p>
@@ -597,13 +806,7 @@
         </w:numPr>
       </w:pPr>
       <w:r>
-        <w:t xml:space="preserve">Fix </w:t>
-      </w:r>
-      <w:r>
-        <w:t>controller</w:t>
-      </w:r>
-      <w:r>
-        <w:t xml:space="preserve"> integration tests</w:t>
+        <w:t>Fixed recursion errors</w:t>
       </w:r>
     </w:p>
     <w:p>
@@ -615,10 +818,15 @@
         </w:numPr>
       </w:pPr>
       <w:r>
-        <w:t>Controller unit tests + integration tests</w:t>
-      </w:r>
-      <w:r>
-        <w:t xml:space="preserve"> + recursion issues</w:t>
+        <w:t xml:space="preserve">Start on new project requirements – test plan and collaborative </w:t>
+      </w:r>
+      <w:proofErr w:type="gramStart"/>
+      <w:r>
+        <w:t>artists</w:t>
+      </w:r>
+      <w:proofErr w:type="gramEnd"/>
+      <w:r>
+        <w:t xml:space="preserve"> filter</w:t>
       </w:r>
     </w:p>
     <w:p>
@@ -630,7 +838,7 @@
         </w:numPr>
       </w:pPr>
       <w:r>
-        <w:t>Issues with unit tests and integration tests still proving difficult to fix</w:t>
+        <w:t>Many to many relationships with hibernate could prove to be difficult</w:t>
       </w:r>
     </w:p>
     <w:p>
@@ -647,7 +855,7 @@
         </w:numPr>
       </w:pPr>
       <w:r>
-        <w:t>Bit of front end, helped with tests</w:t>
+        <w:t>Supported those that needed help – controller integration and JS</w:t>
       </w:r>
     </w:p>
     <w:p>
@@ -659,7 +867,7 @@
         </w:numPr>
       </w:pPr>
       <w:r>
-        <w:t>Support issues that need help</w:t>
+        <w:t>Started making JMeter tests</w:t>
       </w:r>
     </w:p>
     <w:p>
@@ -671,7 +879,7 @@
         </w:numPr>
       </w:pPr>
       <w:r>
-        <w:t>Controller tests still hard</w:t>
+        <w:t>No blockers</w:t>
       </w:r>
     </w:p>
     <w:p>
@@ -688,7 +896,7 @@
         </w:numPr>
       </w:pPr>
       <w:r>
-        <w:t>Fixing merge conflicts</w:t>
+        <w:t>Finished front end with Hasan</w:t>
       </w:r>
     </w:p>
     <w:p>
@@ -700,7 +908,7 @@
         </w:numPr>
       </w:pPr>
       <w:r>
-        <w:t>Finish off front end</w:t>
+        <w:t>Started looking into new client requirements</w:t>
       </w:r>
     </w:p>
     <w:p>
@@ -712,9 +920,577 @@
         </w:numPr>
       </w:pPr>
       <w:r>
+        <w:t>Hibernate many to many</w:t>
+      </w:r>
+    </w:p>
+    <w:p>
+      <w:r>
+        <w:t>13/04/21</w:t>
+      </w:r>
+    </w:p>
+    <w:p>
+      <w:r>
+        <w:t>Hasan</w:t>
+      </w:r>
+    </w:p>
+    <w:p>
+      <w:pPr>
+        <w:pStyle w:val="ListParagraph"/>
+        <w:numPr>
+          <w:ilvl w:val="0"/>
+          <w:numId w:val="1"/>
+        </w:numPr>
+      </w:pPr>
+      <w:r>
+        <w:t>Finishing JS Templates</w:t>
+      </w:r>
+    </w:p>
+    <w:p>
+      <w:pPr>
+        <w:pStyle w:val="ListParagraph"/>
+        <w:numPr>
+          <w:ilvl w:val="0"/>
+          <w:numId w:val="1"/>
+        </w:numPr>
+      </w:pPr>
+      <w:r>
+        <w:t>Final JS touches</w:t>
+      </w:r>
+    </w:p>
+    <w:p>
+      <w:pPr>
+        <w:pStyle w:val="ListParagraph"/>
+        <w:numPr>
+          <w:ilvl w:val="0"/>
+          <w:numId w:val="1"/>
+        </w:numPr>
+      </w:pPr>
+      <w:r>
+        <w:t>No blockers</w:t>
+      </w:r>
+    </w:p>
+    <w:p>
+      <w:r>
+        <w:t>Tom</w:t>
+      </w:r>
+    </w:p>
+    <w:p>
+      <w:pPr>
+        <w:pStyle w:val="ListParagraph"/>
+        <w:numPr>
+          <w:ilvl w:val="0"/>
+          <w:numId w:val="2"/>
+        </w:numPr>
+      </w:pPr>
+      <w:r>
+        <w:t>Tried to implement a artists_albums table but it doesn’t get populated</w:t>
+      </w:r>
+    </w:p>
+    <w:p>
+      <w:pPr>
+        <w:pStyle w:val="ListParagraph"/>
+        <w:numPr>
+          <w:ilvl w:val="0"/>
+          <w:numId w:val="2"/>
+        </w:numPr>
+      </w:pPr>
+      <w:r>
+        <w:t>Look into developing a test plan</w:t>
+      </w:r>
+    </w:p>
+    <w:p>
+      <w:pPr>
+        <w:pStyle w:val="ListParagraph"/>
+        <w:numPr>
+          <w:ilvl w:val="0"/>
+          <w:numId w:val="2"/>
+        </w:numPr>
+      </w:pPr>
+      <w:r>
+        <w:t>Unsure how to fix hibernate issues as of now</w:t>
+      </w:r>
+    </w:p>
+    <w:p>
+      <w:r>
+        <w:t>Jordan</w:t>
+      </w:r>
+    </w:p>
+    <w:p>
+      <w:pPr>
+        <w:pStyle w:val="ListParagraph"/>
+        <w:numPr>
+          <w:ilvl w:val="0"/>
+          <w:numId w:val="3"/>
+        </w:numPr>
+      </w:pPr>
+      <w:r>
+        <w:t>Started with JMeter testing</w:t>
+      </w:r>
+    </w:p>
+    <w:p>
+      <w:pPr>
+        <w:pStyle w:val="ListParagraph"/>
+        <w:numPr>
+          <w:ilvl w:val="0"/>
+          <w:numId w:val="3"/>
+        </w:numPr>
+      </w:pPr>
+      <w:r>
+        <w:t>Continue with JMeter testing</w:t>
+      </w:r>
+    </w:p>
+    <w:p>
+      <w:pPr>
+        <w:pStyle w:val="ListParagraph"/>
+        <w:numPr>
+          <w:ilvl w:val="0"/>
+          <w:numId w:val="3"/>
+        </w:numPr>
+      </w:pPr>
+      <w:r>
         <w:t>No Blockers</w:t>
       </w:r>
     </w:p>
+    <w:p>
+      <w:r>
+        <w:t>Michael</w:t>
+      </w:r>
+    </w:p>
+    <w:p>
+      <w:pPr>
+        <w:pStyle w:val="ListParagraph"/>
+        <w:numPr>
+          <w:ilvl w:val="0"/>
+          <w:numId w:val="4"/>
+        </w:numPr>
+      </w:pPr>
+      <w:r>
+        <w:t>Helped Tom trying to implement new client requirements</w:t>
+      </w:r>
+    </w:p>
+    <w:p>
+      <w:pPr>
+        <w:pStyle w:val="ListParagraph"/>
+        <w:numPr>
+          <w:ilvl w:val="0"/>
+          <w:numId w:val="4"/>
+        </w:numPr>
+      </w:pPr>
+      <w:r>
+        <w:t>Looking into Selenium testing and making a start with cucumber</w:t>
+      </w:r>
+    </w:p>
+    <w:p>
+      <w:pPr>
+        <w:pStyle w:val="ListParagraph"/>
+        <w:numPr>
+          <w:ilvl w:val="0"/>
+          <w:numId w:val="4"/>
+        </w:numPr>
+      </w:pPr>
+      <w:r>
+        <w:t>No Bloc</w:t>
+      </w:r>
+      <w:r>
+        <w:t>kers</w:t>
+      </w:r>
+    </w:p>
+    <w:p/>
+    <w:p/>
+    <w:p>
+      <w:r>
+        <w:lastRenderedPageBreak/>
+        <w:t>14/04/21</w:t>
+      </w:r>
+    </w:p>
+    <w:p>
+      <w:r>
+        <w:t>Hasan</w:t>
+      </w:r>
+    </w:p>
+    <w:p>
+      <w:pPr>
+        <w:pStyle w:val="ListParagraph"/>
+        <w:numPr>
+          <w:ilvl w:val="0"/>
+          <w:numId w:val="1"/>
+        </w:numPr>
+      </w:pPr>
+      <w:r>
+        <w:t>JavaScript completed</w:t>
+      </w:r>
+    </w:p>
+    <w:p>
+      <w:pPr>
+        <w:pStyle w:val="ListParagraph"/>
+        <w:numPr>
+          <w:ilvl w:val="0"/>
+          <w:numId w:val="1"/>
+        </w:numPr>
+      </w:pPr>
+      <w:r>
+        <w:t>Selenium testing</w:t>
+      </w:r>
+    </w:p>
+    <w:p>
+      <w:pPr>
+        <w:pStyle w:val="ListParagraph"/>
+        <w:numPr>
+          <w:ilvl w:val="0"/>
+          <w:numId w:val="1"/>
+        </w:numPr>
+      </w:pPr>
+      <w:r>
+        <w:t>No blockers</w:t>
+      </w:r>
+    </w:p>
+    <w:p>
+      <w:r>
+        <w:t>Tom</w:t>
+      </w:r>
+    </w:p>
+    <w:p>
+      <w:pPr>
+        <w:pStyle w:val="ListParagraph"/>
+        <w:numPr>
+          <w:ilvl w:val="0"/>
+          <w:numId w:val="2"/>
+        </w:numPr>
+      </w:pPr>
+      <w:r>
+        <w:t>Tried to resolve hibernate issues and started a test plan</w:t>
+      </w:r>
+    </w:p>
+    <w:p>
+      <w:pPr>
+        <w:pStyle w:val="ListParagraph"/>
+        <w:numPr>
+          <w:ilvl w:val="0"/>
+          <w:numId w:val="2"/>
+        </w:numPr>
+      </w:pPr>
+      <w:r>
+        <w:t>Try and finish test plan as a priority and look at hibernate issues</w:t>
+      </w:r>
+    </w:p>
+    <w:p>
+      <w:pPr>
+        <w:pStyle w:val="ListParagraph"/>
+        <w:numPr>
+          <w:ilvl w:val="0"/>
+          <w:numId w:val="2"/>
+        </w:numPr>
+      </w:pPr>
+      <w:r>
+        <w:t>Unsure how to fix hibernate bug</w:t>
+      </w:r>
+    </w:p>
+    <w:p>
+      <w:r>
+        <w:t>Jordan</w:t>
+      </w:r>
+    </w:p>
+    <w:p>
+      <w:pPr>
+        <w:pStyle w:val="ListParagraph"/>
+        <w:numPr>
+          <w:ilvl w:val="0"/>
+          <w:numId w:val="3"/>
+        </w:numPr>
+      </w:pPr>
+      <w:proofErr w:type="spellStart"/>
+      <w:r>
+        <w:t>Jmeter</w:t>
+      </w:r>
+      <w:proofErr w:type="spellEnd"/>
+      <w:r>
+        <w:t xml:space="preserve"> testing </w:t>
+      </w:r>
+    </w:p>
+    <w:p>
+      <w:pPr>
+        <w:pStyle w:val="ListParagraph"/>
+        <w:numPr>
+          <w:ilvl w:val="0"/>
+          <w:numId w:val="3"/>
+        </w:numPr>
+      </w:pPr>
+      <w:r>
+        <w:t xml:space="preserve">Continuing with </w:t>
+      </w:r>
+      <w:proofErr w:type="spellStart"/>
+      <w:r>
+        <w:t>Jmeter</w:t>
+      </w:r>
+      <w:proofErr w:type="spellEnd"/>
+      <w:r>
+        <w:t xml:space="preserve"> testing – should be complete by the end of the day</w:t>
+      </w:r>
+    </w:p>
+    <w:p>
+      <w:pPr>
+        <w:pStyle w:val="ListParagraph"/>
+        <w:numPr>
+          <w:ilvl w:val="0"/>
+          <w:numId w:val="3"/>
+        </w:numPr>
+      </w:pPr>
+      <w:r>
+        <w:t>Time required to run each test</w:t>
+      </w:r>
+    </w:p>
+    <w:p>
+      <w:r>
+        <w:t>Michael</w:t>
+      </w:r>
+    </w:p>
+    <w:p>
+      <w:pPr>
+        <w:pStyle w:val="ListParagraph"/>
+        <w:numPr>
+          <w:ilvl w:val="0"/>
+          <w:numId w:val="4"/>
+        </w:numPr>
+      </w:pPr>
+      <w:r>
+        <w:t>Laid out selenium tests with cucumber</w:t>
+      </w:r>
+    </w:p>
+    <w:p>
+      <w:pPr>
+        <w:pStyle w:val="ListParagraph"/>
+        <w:numPr>
+          <w:ilvl w:val="0"/>
+          <w:numId w:val="4"/>
+        </w:numPr>
+      </w:pPr>
+      <w:r>
+        <w:t>Do Selenium testing</w:t>
+      </w:r>
+    </w:p>
+    <w:p>
+      <w:pPr>
+        <w:pStyle w:val="ListParagraph"/>
+        <w:numPr>
+          <w:ilvl w:val="0"/>
+          <w:numId w:val="4"/>
+        </w:numPr>
+      </w:pPr>
+      <w:r>
+        <w:t>No Blockers</w:t>
+      </w:r>
+    </w:p>
+    <w:p>
+      <w:r>
+        <w:t>1</w:t>
+      </w:r>
+      <w:r>
+        <w:t>5</w:t>
+      </w:r>
+      <w:r>
+        <w:t>/04/21</w:t>
+      </w:r>
+    </w:p>
+    <w:p>
+      <w:r>
+        <w:t>Hasan</w:t>
+      </w:r>
+    </w:p>
+    <w:p>
+      <w:pPr>
+        <w:pStyle w:val="ListParagraph"/>
+        <w:numPr>
+          <w:ilvl w:val="0"/>
+          <w:numId w:val="1"/>
+        </w:numPr>
+      </w:pPr>
+      <w:r>
+        <w:t xml:space="preserve">Troubleshooting Selenium </w:t>
+      </w:r>
+      <w:proofErr w:type="gramStart"/>
+      <w:r>
+        <w:t>-  finally</w:t>
+      </w:r>
+      <w:proofErr w:type="gramEnd"/>
+      <w:r>
+        <w:t xml:space="preserve"> got it working with cucumber</w:t>
+      </w:r>
+    </w:p>
+    <w:p>
+      <w:pPr>
+        <w:pStyle w:val="ListParagraph"/>
+        <w:numPr>
+          <w:ilvl w:val="0"/>
+          <w:numId w:val="1"/>
+        </w:numPr>
+      </w:pPr>
+      <w:r>
+        <w:t>Finish up JavaScript quickly then carry on with selenium</w:t>
+      </w:r>
+    </w:p>
+    <w:p>
+      <w:pPr>
+        <w:pStyle w:val="ListParagraph"/>
+        <w:numPr>
+          <w:ilvl w:val="0"/>
+          <w:numId w:val="1"/>
+        </w:numPr>
+      </w:pPr>
+      <w:r>
+        <w:t>No blockers</w:t>
+      </w:r>
+    </w:p>
+    <w:p>
+      <w:r>
+        <w:t>Tom</w:t>
+      </w:r>
+    </w:p>
+    <w:p>
+      <w:pPr>
+        <w:pStyle w:val="ListParagraph"/>
+        <w:numPr>
+          <w:ilvl w:val="0"/>
+          <w:numId w:val="2"/>
+        </w:numPr>
+      </w:pPr>
+      <w:r>
+        <w:t>Fixed join table and controller integration tests</w:t>
+      </w:r>
+    </w:p>
+    <w:p>
+      <w:pPr>
+        <w:pStyle w:val="ListParagraph"/>
+        <w:numPr>
+          <w:ilvl w:val="0"/>
+          <w:numId w:val="2"/>
+        </w:numPr>
+      </w:pPr>
+      <w:r>
+        <w:t xml:space="preserve">Finish fixing CI tests and implement collab </w:t>
+      </w:r>
+      <w:proofErr w:type="gramStart"/>
+      <w:r>
+        <w:t>artists</w:t>
+      </w:r>
+      <w:proofErr w:type="gramEnd"/>
+      <w:r>
+        <w:t xml:space="preserve"> filter</w:t>
+      </w:r>
+    </w:p>
+    <w:p>
+      <w:pPr>
+        <w:pStyle w:val="ListParagraph"/>
+        <w:numPr>
+          <w:ilvl w:val="0"/>
+          <w:numId w:val="2"/>
+        </w:numPr>
+      </w:pPr>
+      <w:r>
+        <w:t>No Blockers</w:t>
+      </w:r>
+    </w:p>
+    <w:p>
+      <w:r>
+        <w:t>Jordan</w:t>
+      </w:r>
+    </w:p>
+    <w:p>
+      <w:pPr>
+        <w:pStyle w:val="ListParagraph"/>
+        <w:numPr>
+          <w:ilvl w:val="0"/>
+          <w:numId w:val="3"/>
+        </w:numPr>
+      </w:pPr>
+      <w:proofErr w:type="spellStart"/>
+      <w:r>
+        <w:t>Jmeter</w:t>
+      </w:r>
+      <w:proofErr w:type="spellEnd"/>
+      <w:r>
+        <w:t xml:space="preserve"> testing</w:t>
+      </w:r>
+      <w:r>
+        <w:t>, getting HTML and .csv reports sorted</w:t>
+      </w:r>
+    </w:p>
+    <w:p>
+      <w:pPr>
+        <w:pStyle w:val="ListParagraph"/>
+        <w:numPr>
+          <w:ilvl w:val="0"/>
+          <w:numId w:val="3"/>
+        </w:numPr>
+      </w:pPr>
+      <w:r>
+        <w:t xml:space="preserve">Continuing with </w:t>
+      </w:r>
+      <w:proofErr w:type="spellStart"/>
+      <w:r>
+        <w:t>Jmeter</w:t>
+      </w:r>
+      <w:proofErr w:type="spellEnd"/>
+      <w:r>
+        <w:t xml:space="preserve"> testing – </w:t>
+      </w:r>
+      <w:r>
+        <w:t>compiling reports</w:t>
+      </w:r>
+    </w:p>
+    <w:p>
+      <w:pPr>
+        <w:pStyle w:val="ListParagraph"/>
+        <w:numPr>
+          <w:ilvl w:val="0"/>
+          <w:numId w:val="3"/>
+        </w:numPr>
+      </w:pPr>
+      <w:r>
+        <w:t>Time required to run each test</w:t>
+      </w:r>
+    </w:p>
+    <w:p>
+      <w:r>
+        <w:t>Michael</w:t>
+      </w:r>
+    </w:p>
+    <w:p>
+      <w:pPr>
+        <w:pStyle w:val="ListParagraph"/>
+        <w:numPr>
+          <w:ilvl w:val="0"/>
+          <w:numId w:val="4"/>
+        </w:numPr>
+      </w:pPr>
+      <w:r>
+        <w:t>Troubleshooting Selenium with cucumber, succeeded eventually</w:t>
+      </w:r>
+    </w:p>
+    <w:p>
+      <w:pPr>
+        <w:pStyle w:val="ListParagraph"/>
+        <w:numPr>
+          <w:ilvl w:val="0"/>
+          <w:numId w:val="4"/>
+        </w:numPr>
+      </w:pPr>
+      <w:r>
+        <w:t>Carry on with selenium – testing user inputs</w:t>
+      </w:r>
+    </w:p>
+    <w:p>
+      <w:pPr>
+        <w:pStyle w:val="ListParagraph"/>
+        <w:numPr>
+          <w:ilvl w:val="0"/>
+          <w:numId w:val="4"/>
+        </w:numPr>
+      </w:pPr>
+      <w:r>
+        <w:t>No Blockers</w:t>
+      </w:r>
+    </w:p>
+    <w:p/>
     <w:p/>
     <w:p>
       <w:pPr>

</xml_diff>